<commit_message>
CAMBIOS EN EL PLAN DE INV
agregué más cosas
</commit_message>
<xml_diff>
--- a/Primera entrega/Plan de investigación.docx
+++ b/Primera entrega/Plan de investigación.docx
@@ -1,6 +1,6 @@
 
 <file path=word/document.xml><?xml version="1.0" encoding="utf-8"?>
-<w:document xmlns:wpc="http://schemas.microsoft.com/office/word/2010/wordprocessingCanvas" xmlns:cx="http://schemas.microsoft.com/office/drawing/2014/chartex" xmlns:cx1="http://schemas.microsoft.com/office/drawing/2015/9/8/chartex" xmlns:cx2="http://schemas.microsoft.com/office/drawing/2015/10/21/chartex" xmlns:cx3="http://schemas.microsoft.com/office/drawing/2016/5/9/chartex" xmlns:cx4="http://schemas.microsoft.com/office/drawing/2016/5/10/chartex" xmlns:cx5="http://schemas.microsoft.com/office/drawing/2016/5/11/chartex" xmlns:cx6="http://schemas.microsoft.com/office/drawing/2016/5/12/chartex" xmlns:cx7="http://schemas.microsoft.com/office/drawing/2016/5/13/chartex" xmlns:cx8="http://schemas.microsoft.com/office/drawing/2016/5/14/chartex" xmlns:mc="http://schemas.openxmlformats.org/markup-compatibility/2006" xmlns:aink="http://schemas.microsoft.com/office/drawing/2016/ink" xmlns:am3d="http://schemas.microsoft.com/office/drawing/2017/model3d" xmlns:o="urn:schemas-microsoft-com:office:office" xmlns:r="http://schemas.openxmlformats.org/officeDocument/2006/relationships" xmlns:m="http://schemas.openxmlformats.org/officeDocument/2006/math" xmlns:v="urn:schemas-microsoft-com:vml" xmlns:wp14="http://schemas.microsoft.com/office/word/2010/wordprocessingDrawing" xmlns:wp="http://schemas.openxmlformats.org/drawingml/2006/wordprocessingDrawing" xmlns:w10="urn:schemas-microsoft-com:office:word" xmlns:w="http://schemas.openxmlformats.org/wordprocessingml/2006/main" xmlns:w14="http://schemas.microsoft.com/office/word/2010/wordml" xmlns:w15="http://schemas.microsoft.com/office/word/2012/wordml" xmlns:w16cid="http://schemas.microsoft.com/office/word/2016/wordml/cid" xmlns:w16se="http://schemas.microsoft.com/office/word/2015/wordml/symex" xmlns:wpg="http://schemas.microsoft.com/office/word/2010/wordprocessingGroup" xmlns:wpi="http://schemas.microsoft.com/office/word/2010/wordprocessingInk" xmlns:wne="http://schemas.microsoft.com/office/word/2006/wordml" xmlns:wps="http://schemas.microsoft.com/office/word/2010/wordprocessingShape" mc:Ignorable="w14 w15 w16se w16cid wp14">
+<w:document xmlns:wpc="http://schemas.microsoft.com/office/word/2010/wordprocessingCanvas" xmlns:cx="http://schemas.microsoft.com/office/drawing/2014/chartex" xmlns:mc="http://schemas.openxmlformats.org/markup-compatibility/2006" xmlns:o="urn:schemas-microsoft-com:office:office" xmlns:r="http://schemas.openxmlformats.org/officeDocument/2006/relationships" xmlns:m="http://schemas.openxmlformats.org/officeDocument/2006/math" xmlns:v="urn:schemas-microsoft-com:vml" xmlns:wp14="http://schemas.microsoft.com/office/word/2010/wordprocessingDrawing" xmlns:wp="http://schemas.openxmlformats.org/drawingml/2006/wordprocessingDrawing" xmlns:w10="urn:schemas-microsoft-com:office:word" xmlns:w="http://schemas.openxmlformats.org/wordprocessingml/2006/main" xmlns:w14="http://schemas.microsoft.com/office/word/2010/wordml" xmlns:w15="http://schemas.microsoft.com/office/word/2012/wordml" xmlns:w16se="http://schemas.microsoft.com/office/word/2015/wordml/symex" xmlns:wpg="http://schemas.microsoft.com/office/word/2010/wordprocessingGroup" xmlns:wpi="http://schemas.microsoft.com/office/word/2010/wordprocessingInk" xmlns:wne="http://schemas.microsoft.com/office/word/2006/wordml" xmlns:wps="http://schemas.microsoft.com/office/word/2010/wordprocessingShape" mc:Ignorable="w14 w15 w16se wp14">
   <w:body>
     <w:p>
       <w:pPr>
@@ -47,8 +47,6 @@
           <w:rFonts w:ascii="Times New Roman" w:hAnsi="Times New Roman" w:cs="Times New Roman"/>
         </w:rPr>
       </w:pPr>
-      <w:bookmarkStart w:id="0" w:name="_GoBack"/>
-      <w:bookmarkEnd w:id="0"/>
     </w:p>
     <w:tbl>
       <w:tblPr>
@@ -144,7 +142,19 @@
               <w:rPr>
                 <w:rFonts w:ascii="Times New Roman" w:hAnsi="Times New Roman" w:cs="Times New Roman"/>
               </w:rPr>
-              <w:t>Proveer de un sistema capaz de mejorar la situación de las personas aisladas para disminuir esa conducta.</w:t>
+              <w:t>Proveer de un sistema capaz de mejorar la situación de las personas aisladas para disminuir esa conducta</w:t>
+            </w:r>
+            <w:r>
+              <w:rPr>
+                <w:rFonts w:ascii="Times New Roman" w:hAnsi="Times New Roman" w:cs="Times New Roman"/>
+              </w:rPr>
+              <w:t xml:space="preserve"> en poco tiempo, en menos de un mes</w:t>
+            </w:r>
+            <w:r>
+              <w:rPr>
+                <w:rFonts w:ascii="Times New Roman" w:hAnsi="Times New Roman" w:cs="Times New Roman"/>
+              </w:rPr>
+              <w:t>.</w:t>
             </w:r>
           </w:p>
         </w:tc>
@@ -188,7 +198,19 @@
               <w:rPr>
                 <w:rFonts w:ascii="Times New Roman" w:hAnsi="Times New Roman" w:cs="Times New Roman"/>
               </w:rPr>
-              <w:t>Evitar que las personas tengan comportamientos aislados.</w:t>
+              <w:t>Reducir en las personas</w:t>
+            </w:r>
+            <w:r>
+              <w:rPr>
+                <w:rFonts w:ascii="Times New Roman" w:hAnsi="Times New Roman" w:cs="Times New Roman"/>
+              </w:rPr>
+              <w:t xml:space="preserve"> comportamientos aislados</w:t>
+            </w:r>
+            <w:r>
+              <w:rPr>
+                <w:rFonts w:ascii="Times New Roman" w:hAnsi="Times New Roman" w:cs="Times New Roman"/>
+              </w:rPr>
+              <w:t xml:space="preserve"> en Yucatán, en al menos un porcentaje considerable.</w:t>
             </w:r>
           </w:p>
         </w:tc>
@@ -232,7 +254,19 @@
               <w:rPr>
                 <w:rFonts w:ascii="Times New Roman" w:hAnsi="Times New Roman" w:cs="Times New Roman"/>
               </w:rPr>
-              <w:t>Tener una mejor relación entre personas.</w:t>
+              <w:t>Tener una mejor relación con otras</w:t>
+            </w:r>
+            <w:r>
+              <w:rPr>
+                <w:rFonts w:ascii="Times New Roman" w:hAnsi="Times New Roman" w:cs="Times New Roman"/>
+              </w:rPr>
+              <w:t xml:space="preserve"> personas.</w:t>
+            </w:r>
+            <w:r>
+              <w:rPr>
+                <w:rFonts w:ascii="Times New Roman" w:hAnsi="Times New Roman" w:cs="Times New Roman"/>
+              </w:rPr>
+              <w:t xml:space="preserve"> Salir o interactuar con personas en eventos por lo menos una vez a la semana.</w:t>
             </w:r>
           </w:p>
         </w:tc>
@@ -320,13 +354,7 @@
               <w:rPr>
                 <w:rFonts w:ascii="Times New Roman" w:hAnsi="Times New Roman" w:cs="Times New Roman"/>
               </w:rPr>
-              <w:t>Lograr que las personas dejen de aislarse</w:t>
-            </w:r>
-            <w:r>
-              <w:rPr>
-                <w:rFonts w:ascii="Times New Roman" w:hAnsi="Times New Roman" w:cs="Times New Roman"/>
-              </w:rPr>
-              <w:t>.</w:t>
+              <w:t>Proveer de un sistema capaz de mejorar la situación de las personas aisladas para disminuir esa conducta en poco tiempo, en menos de un mes.</w:t>
             </w:r>
           </w:p>
         </w:tc>
@@ -353,7 +381,13 @@
               <w:rPr>
                 <w:rFonts w:ascii="Times New Roman" w:hAnsi="Times New Roman" w:cs="Times New Roman"/>
               </w:rPr>
-              <w:t>Qué servicios o acciones pueden evitar esto</w:t>
+              <w:t>Qué servici</w:t>
+            </w:r>
+            <w:r>
+              <w:rPr>
+                <w:rFonts w:ascii="Times New Roman" w:hAnsi="Times New Roman" w:cs="Times New Roman"/>
+              </w:rPr>
+              <w:t>os o acciones pueden evitar el aislamiento o reducir en su caso</w:t>
             </w:r>
             <w:r>
               <w:rPr>
@@ -361,6 +395,22 @@
               </w:rPr>
               <w:t>?</w:t>
             </w:r>
+            <w:r>
+              <w:rPr>
+                <w:rFonts w:ascii="Times New Roman" w:hAnsi="Times New Roman" w:cs="Times New Roman"/>
+              </w:rPr>
+              <w:t>,¿Estás acciones o servicios son tiene que ser especiales para Yucatán?</w:t>
+            </w:r>
+          </w:p>
+          <w:p>
+            <w:pPr>
+              <w:pStyle w:val="Prrafodelista"/>
+              <w:ind w:left="0"/>
+              <w:jc w:val="both"/>
+              <w:rPr>
+                <w:rFonts w:ascii="Times New Roman" w:hAnsi="Times New Roman" w:cs="Times New Roman"/>
+              </w:rPr>
+            </w:pPr>
           </w:p>
         </w:tc>
       </w:tr>
@@ -382,7 +432,7 @@
               <w:rPr>
                 <w:rFonts w:ascii="Times New Roman" w:hAnsi="Times New Roman" w:cs="Times New Roman"/>
               </w:rPr>
-              <w:t>Evitar lo mejor posible que las personas tengan comportamientos aislados</w:t>
+              <w:t>Reducir en las personas comportamientos aislados en Yucatán, en al menos un porcentaje considerable.</w:t>
             </w:r>
           </w:p>
         </w:tc>
@@ -416,6 +466,12 @@
                 <w:rFonts w:ascii="Times New Roman" w:hAnsi="Times New Roman" w:cs="Times New Roman"/>
               </w:rPr>
               <w:t>?</w:t>
+            </w:r>
+            <w:r>
+              <w:rPr>
+                <w:rFonts w:ascii="Times New Roman" w:hAnsi="Times New Roman" w:cs="Times New Roman"/>
+              </w:rPr>
+              <w:t xml:space="preserve"> En el caso de Yucatán ¿Qué maneras serían más factibles en Yucatán?</w:t>
             </w:r>
           </w:p>
         </w:tc>
@@ -432,13 +488,14 @@
               <w:jc w:val="both"/>
               <w:rPr>
                 <w:rFonts w:ascii="Times New Roman" w:hAnsi="Times New Roman" w:cs="Times New Roman"/>
+                <w:u w:val="single"/>
               </w:rPr>
             </w:pPr>
             <w:r>
               <w:rPr>
                 <w:rFonts w:ascii="Times New Roman" w:hAnsi="Times New Roman" w:cs="Times New Roman"/>
               </w:rPr>
-              <w:t>Tener una mejor relación con otras personas</w:t>
+              <w:t>Tener una mejor relación con otras personas. Salir o interactuar con personas en eventos por lo menos una vez a la semana.</w:t>
             </w:r>
           </w:p>
         </w:tc>
@@ -478,6 +535,12 @@
               </w:rPr>
               <w:t>¿Sería fácil de usar?</w:t>
             </w:r>
+            <w:r>
+              <w:rPr>
+                <w:rFonts w:ascii="Times New Roman" w:hAnsi="Times New Roman" w:cs="Times New Roman"/>
+              </w:rPr>
+              <w:t>¿Cómo podemos medir este interés?</w:t>
+            </w:r>
           </w:p>
         </w:tc>
       </w:tr>
@@ -509,6 +572,12 @@
         </w:rPr>
         <w:t>Evaluar los parámetros que provocan el aislamiento en Yucatán</w:t>
       </w:r>
+      <w:r>
+        <w:rPr>
+          <w:rFonts w:ascii="Times New Roman" w:hAnsi="Times New Roman" w:cs="Times New Roman"/>
+        </w:rPr>
+        <w:t>.</w:t>
+      </w:r>
     </w:p>
     <w:p>
       <w:pPr>
@@ -526,7 +595,37 @@
         <w:rPr>
           <w:rFonts w:ascii="Times New Roman" w:hAnsi="Times New Roman" w:cs="Times New Roman"/>
         </w:rPr>
-        <w:t>Recolectar formas o medidas para reducir el aislamiento.</w:t>
+        <w:t xml:space="preserve">Recolectar formas o medidas para reducir </w:t>
+      </w:r>
+      <w:r>
+        <w:rPr>
+          <w:rFonts w:ascii="Times New Roman" w:hAnsi="Times New Roman" w:cs="Times New Roman"/>
+        </w:rPr>
+        <w:t xml:space="preserve">o evitar </w:t>
+      </w:r>
+      <w:r>
+        <w:rPr>
+          <w:rFonts w:ascii="Times New Roman" w:hAnsi="Times New Roman" w:cs="Times New Roman"/>
+        </w:rPr>
+        <w:t xml:space="preserve">el </w:t>
+      </w:r>
+      <w:r>
+        <w:rPr>
+          <w:rFonts w:ascii="Times New Roman" w:hAnsi="Times New Roman" w:cs="Times New Roman"/>
+        </w:rPr>
+        <w:t>aislamiento</w:t>
+      </w:r>
+      <w:r>
+        <w:rPr>
+          <w:rFonts w:ascii="Times New Roman" w:hAnsi="Times New Roman" w:cs="Times New Roman"/>
+        </w:rPr>
+        <w:t xml:space="preserve"> aplicable en la aplicación</w:t>
+      </w:r>
+      <w:r>
+        <w:rPr>
+          <w:rFonts w:ascii="Times New Roman" w:hAnsi="Times New Roman" w:cs="Times New Roman"/>
+        </w:rPr>
+        <w:t>.</w:t>
       </w:r>
     </w:p>
     <w:p>
@@ -545,7 +644,13 @@
         <w:rPr>
           <w:rFonts w:ascii="Times New Roman" w:hAnsi="Times New Roman" w:cs="Times New Roman"/>
         </w:rPr>
-        <w:t>Utilizar una aplicación para apoyar en la reducción de esta problemática.</w:t>
+        <w:t xml:space="preserve">Apoyar la posibilidad del desarrollo de una aplicación para lograr </w:t>
+      </w:r>
+      <w:r>
+        <w:rPr>
+          <w:rFonts w:ascii="Times New Roman" w:hAnsi="Times New Roman" w:cs="Times New Roman"/>
+        </w:rPr>
+        <w:t>la reducción de esta problemática.</w:t>
       </w:r>
     </w:p>
     <w:p>
@@ -564,7 +669,25 @@
         <w:rPr>
           <w:rFonts w:ascii="Times New Roman" w:hAnsi="Times New Roman" w:cs="Times New Roman"/>
         </w:rPr>
-        <w:t xml:space="preserve">Lograr que los usuarios estén interesados en la aplicación. </w:t>
+        <w:t xml:space="preserve">Lograr que los usuarios estén interesados en la </w:t>
+      </w:r>
+      <w:r>
+        <w:rPr>
+          <w:rFonts w:ascii="Times New Roman" w:hAnsi="Times New Roman" w:cs="Times New Roman"/>
+        </w:rPr>
+        <w:t xml:space="preserve">futura </w:t>
+      </w:r>
+      <w:r>
+        <w:rPr>
+          <w:rFonts w:ascii="Times New Roman" w:hAnsi="Times New Roman" w:cs="Times New Roman"/>
+        </w:rPr>
+        <w:t>aplicación.</w:t>
+      </w:r>
+      <w:r>
+        <w:rPr>
+          <w:rFonts w:ascii="Times New Roman" w:hAnsi="Times New Roman" w:cs="Times New Roman"/>
+        </w:rPr>
+        <w:t xml:space="preserve"> </w:t>
       </w:r>
     </w:p>
     <w:p>
@@ -583,7 +706,34 @@
         <w:rPr>
           <w:rFonts w:ascii="Times New Roman" w:hAnsi="Times New Roman" w:cs="Times New Roman"/>
         </w:rPr>
-        <w:t xml:space="preserve">Desarrollar una estrategia para evitar el aislamiento. </w:t>
+        <w:t xml:space="preserve">Desarrollar una estrategia </w:t>
+      </w:r>
+      <w:r>
+        <w:rPr>
+          <w:rFonts w:ascii="Times New Roman" w:hAnsi="Times New Roman" w:cs="Times New Roman"/>
+        </w:rPr>
+        <w:t xml:space="preserve">no invasiva </w:t>
+      </w:r>
+      <w:r>
+        <w:rPr>
+          <w:rFonts w:ascii="Times New Roman" w:hAnsi="Times New Roman" w:cs="Times New Roman"/>
+        </w:rPr>
+        <w:t>para evitar el aislamiento.</w:t>
+      </w:r>
+    </w:p>
+    <w:p>
+      <w:pPr>
+        <w:ind w:left="1080"/>
+        <w:jc w:val="both"/>
+        <w:rPr>
+          <w:rFonts w:ascii="Times New Roman" w:hAnsi="Times New Roman" w:cs="Times New Roman"/>
+        </w:rPr>
+      </w:pPr>
+      <w:r>
+        <w:rPr>
+          <w:rFonts w:ascii="Times New Roman" w:hAnsi="Times New Roman" w:cs="Times New Roman"/>
+        </w:rPr>
+        <w:t xml:space="preserve"> </w:t>
       </w:r>
     </w:p>
     <w:p>
@@ -607,17 +757,137 @@
     </w:p>
     <w:p>
       <w:pPr>
-        <w:ind w:left="720"/>
-        <w:jc w:val="both"/>
-        <w:rPr>
-          <w:rFonts w:ascii="Times New Roman" w:hAnsi="Times New Roman" w:cs="Times New Roman"/>
-        </w:rPr>
-      </w:pPr>
-      <w:r>
-        <w:rPr>
-          <w:rFonts w:ascii="Times New Roman" w:hAnsi="Times New Roman" w:cs="Times New Roman"/>
-        </w:rPr>
-        <w:t>Entrevistas, cuestionarios y prototipos.</w:t>
+        <w:pStyle w:val="Prrafodelista"/>
+        <w:numPr>
+          <w:ilvl w:val="2"/>
+          <w:numId w:val="1"/>
+        </w:numPr>
+        <w:jc w:val="both"/>
+        <w:rPr>
+          <w:rFonts w:ascii="Times New Roman" w:hAnsi="Times New Roman" w:cs="Times New Roman"/>
+        </w:rPr>
+      </w:pPr>
+      <w:r>
+        <w:rPr>
+          <w:rFonts w:ascii="Times New Roman" w:hAnsi="Times New Roman" w:cs="Times New Roman"/>
+        </w:rPr>
+        <w:t>Entrevistas</w:t>
+      </w:r>
+      <w:r>
+        <w:rPr>
+          <w:rFonts w:ascii="Times New Roman" w:hAnsi="Times New Roman" w:cs="Times New Roman"/>
+        </w:rPr>
+        <w:t xml:space="preserve">: está conformada de preguntas con el fin de abstraer los requerimientos del producto, pero estás preguntas están estructuradas de tal forma, que pueda sonsacarse mucha información. </w:t>
+      </w:r>
+    </w:p>
+    <w:p>
+      <w:pPr>
+        <w:pStyle w:val="Prrafodelista"/>
+        <w:ind w:left="1800"/>
+        <w:jc w:val="both"/>
+        <w:rPr>
+          <w:rFonts w:ascii="Times New Roman" w:hAnsi="Times New Roman" w:cs="Times New Roman"/>
+        </w:rPr>
+      </w:pPr>
+      <w:r>
+        <w:rPr>
+          <w:rFonts w:ascii="Times New Roman" w:hAnsi="Times New Roman" w:cs="Times New Roman"/>
+        </w:rPr>
+        <w:t xml:space="preserve">Añadir plantilla de preguntas. </w:t>
+      </w:r>
+    </w:p>
+    <w:p>
+      <w:pPr>
+        <w:pStyle w:val="Prrafodelista"/>
+        <w:numPr>
+          <w:ilvl w:val="2"/>
+          <w:numId w:val="1"/>
+        </w:numPr>
+        <w:jc w:val="both"/>
+        <w:rPr>
+          <w:rFonts w:ascii="Times New Roman" w:hAnsi="Times New Roman" w:cs="Times New Roman"/>
+        </w:rPr>
+      </w:pPr>
+      <w:r>
+        <w:rPr>
+          <w:rFonts w:ascii="Times New Roman" w:hAnsi="Times New Roman" w:cs="Times New Roman"/>
+        </w:rPr>
+        <w:t>Cuestionarios</w:t>
+      </w:r>
+      <w:r>
+        <w:rPr>
+          <w:rFonts w:ascii="Times New Roman" w:hAnsi="Times New Roman" w:cs="Times New Roman"/>
+        </w:rPr>
+        <w:t>:</w:t>
+      </w:r>
+      <w:r>
+        <w:rPr>
+          <w:rFonts w:ascii="Times New Roman" w:hAnsi="Times New Roman" w:cs="Times New Roman"/>
+        </w:rPr>
+        <w:t xml:space="preserve"> Permite reunir información de </w:t>
+      </w:r>
+      <w:r>
+        <w:rPr>
+          <w:rFonts w:ascii="Times New Roman" w:hAnsi="Times New Roman" w:cs="Times New Roman"/>
+        </w:rPr>
+        <w:t>grandes cantidades</w:t>
+      </w:r>
+      <w:r>
+        <w:rPr>
+          <w:rFonts w:ascii="Times New Roman" w:hAnsi="Times New Roman" w:cs="Times New Roman"/>
+        </w:rPr>
+        <w:t xml:space="preserve"> de personas a partir preguntas, que deben ser estructuradas para obtener buenos resultados.</w:t>
+      </w:r>
+    </w:p>
+    <w:p>
+      <w:pPr>
+        <w:pStyle w:val="Prrafodelista"/>
+        <w:numPr>
+          <w:ilvl w:val="2"/>
+          <w:numId w:val="1"/>
+        </w:numPr>
+        <w:jc w:val="both"/>
+        <w:rPr>
+          <w:rFonts w:ascii="Times New Roman" w:hAnsi="Times New Roman" w:cs="Times New Roman"/>
+        </w:rPr>
+      </w:pPr>
+      <w:r>
+        <w:rPr>
+          <w:rFonts w:ascii="Times New Roman" w:hAnsi="Times New Roman" w:cs="Times New Roman"/>
+        </w:rPr>
+        <w:t>Lluvia de estrellas: cosiste de manera breve en la discusión y anotación de ideas de los involucrados sobre la solución para obtener requerimientos.</w:t>
+      </w:r>
+    </w:p>
+    <w:p>
+      <w:pPr>
+        <w:pStyle w:val="Prrafodelista"/>
+        <w:numPr>
+          <w:ilvl w:val="2"/>
+          <w:numId w:val="1"/>
+        </w:numPr>
+        <w:jc w:val="both"/>
+        <w:rPr>
+          <w:rFonts w:ascii="Times New Roman" w:hAnsi="Times New Roman" w:cs="Times New Roman"/>
+        </w:rPr>
+      </w:pPr>
+      <w:r>
+        <w:rPr>
+          <w:rFonts w:ascii="Times New Roman" w:hAnsi="Times New Roman" w:cs="Times New Roman"/>
+        </w:rPr>
+        <w:lastRenderedPageBreak/>
+        <w:t>P</w:t>
+      </w:r>
+      <w:r>
+        <w:rPr>
+          <w:rFonts w:ascii="Times New Roman" w:hAnsi="Times New Roman" w:cs="Times New Roman"/>
+        </w:rPr>
+        <w:t>rototipos</w:t>
+      </w:r>
+      <w:r>
+        <w:rPr>
+          <w:rFonts w:ascii="Times New Roman" w:hAnsi="Times New Roman" w:cs="Times New Roman"/>
+        </w:rPr>
+        <w:t>: a grandes rasgos son versiones o cascarones de la aplicación deseada, con el fin de hacer al usuario probar y obtener nuevos requerimientos.</w:t>
       </w:r>
     </w:p>
     <w:p>
@@ -642,15 +912,6 @@
     <w:p>
       <w:pPr>
         <w:pStyle w:val="Prrafodelista"/>
-        <w:jc w:val="both"/>
-        <w:rPr>
-          <w:rFonts w:ascii="Times New Roman" w:hAnsi="Times New Roman" w:cs="Times New Roman"/>
-        </w:rPr>
-      </w:pPr>
-    </w:p>
-    <w:p>
-      <w:pPr>
-        <w:pStyle w:val="Prrafodelista"/>
         <w:numPr>
           <w:ilvl w:val="1"/>
           <w:numId w:val="1"/>
@@ -664,7 +925,23 @@
         <w:rPr>
           <w:rFonts w:ascii="Times New Roman" w:hAnsi="Times New Roman" w:cs="Times New Roman"/>
         </w:rPr>
-        <w:t xml:space="preserve">Se planea realizar una entrevista con una estudiante de piscología sobre el aislamiento el día 26-02-2019 8:00 pm. Sobre cuáles son las razones del aislamiento, etc. </w:t>
+        <w:t>Se planea realizar una entrevista con una estudiante de piscología sobre el aislamiento el día 26-02-2019 8:00 pm. Sobre cuáles son las razones del aislamiento, etc.</w:t>
+      </w:r>
+    </w:p>
+    <w:p>
+      <w:pPr>
+        <w:pStyle w:val="Prrafodelista"/>
+        <w:ind w:left="1080"/>
+        <w:jc w:val="both"/>
+        <w:rPr>
+          <w:rFonts w:ascii="Times New Roman" w:hAnsi="Times New Roman" w:cs="Times New Roman"/>
+        </w:rPr>
+      </w:pPr>
+      <w:r>
+        <w:rPr>
+          <w:rFonts w:ascii="Times New Roman" w:hAnsi="Times New Roman" w:cs="Times New Roman"/>
+        </w:rPr>
+        <w:t xml:space="preserve"> </w:t>
       </w:r>
     </w:p>
     <w:p>
@@ -689,6 +966,74 @@
     <w:p>
       <w:pPr>
         <w:pStyle w:val="Prrafodelista"/>
+        <w:rPr>
+          <w:rFonts w:ascii="Times New Roman" w:hAnsi="Times New Roman" w:cs="Times New Roman"/>
+        </w:rPr>
+      </w:pPr>
+    </w:p>
+    <w:p>
+      <w:pPr>
+        <w:pStyle w:val="Prrafodelista"/>
+        <w:numPr>
+          <w:ilvl w:val="1"/>
+          <w:numId w:val="1"/>
+        </w:numPr>
+        <w:jc w:val="both"/>
+        <w:rPr>
+          <w:rFonts w:ascii="Times New Roman" w:hAnsi="Times New Roman" w:cs="Times New Roman"/>
+        </w:rPr>
+      </w:pPr>
+      <w:r>
+        <w:rPr>
+          <w:rFonts w:ascii="Times New Roman" w:hAnsi="Times New Roman" w:cs="Times New Roman"/>
+        </w:rPr>
+        <w:t>Se planea para realizar una visita en un centro o institución enfocada en el aislamiento y otros comportamientos, para realizar entrevistas y recolectar información. Se calendariza aproximadamente el siguiente mes.</w:t>
+      </w:r>
+    </w:p>
+    <w:p>
+      <w:pPr>
+        <w:pStyle w:val="Prrafodelista"/>
+        <w:rPr>
+          <w:rFonts w:ascii="Times New Roman" w:hAnsi="Times New Roman" w:cs="Times New Roman"/>
+        </w:rPr>
+      </w:pPr>
+    </w:p>
+    <w:p>
+      <w:pPr>
+        <w:pStyle w:val="Prrafodelista"/>
+        <w:numPr>
+          <w:ilvl w:val="1"/>
+          <w:numId w:val="1"/>
+        </w:numPr>
+        <w:jc w:val="both"/>
+        <w:rPr>
+          <w:rFonts w:ascii="Times New Roman" w:hAnsi="Times New Roman" w:cs="Times New Roman"/>
+        </w:rPr>
+      </w:pPr>
+      <w:r>
+        <w:rPr>
+          <w:rFonts w:ascii="Times New Roman" w:hAnsi="Times New Roman" w:cs="Times New Roman"/>
+        </w:rPr>
+        <w:t>Nuevos eventos. Favor de añadir.</w:t>
+      </w:r>
+    </w:p>
+    <w:p>
+      <w:pPr>
+        <w:jc w:val="both"/>
+        <w:rPr>
+          <w:rFonts w:ascii="Times New Roman" w:hAnsi="Times New Roman" w:cs="Times New Roman"/>
+        </w:rPr>
+      </w:pPr>
+      <w:r>
+        <w:rPr>
+          <w:rFonts w:ascii="Times New Roman" w:hAnsi="Times New Roman" w:cs="Times New Roman"/>
+        </w:rPr>
+        <w:t xml:space="preserve"> </w:t>
+      </w:r>
+    </w:p>
+    <w:p>
+      <w:pPr>
+        <w:pStyle w:val="Prrafodelista"/>
         <w:numPr>
           <w:ilvl w:val="0"/>
           <w:numId w:val="1"/>
@@ -733,6 +1078,145 @@
         </w:rPr>
         <w:t>solo para transporte y comida, $50 aproximadamente.</w:t>
       </w:r>
+      <w:r>
+        <w:rPr>
+          <w:rFonts w:ascii="Times New Roman" w:hAnsi="Times New Roman" w:cs="Times New Roman"/>
+        </w:rPr>
+        <w:t xml:space="preserve"> Abierto a donaciones.</w:t>
+      </w:r>
+    </w:p>
+    <w:p>
+      <w:pPr>
+        <w:pStyle w:val="Prrafodelista"/>
+        <w:jc w:val="both"/>
+        <w:rPr>
+          <w:rFonts w:ascii="Times New Roman" w:hAnsi="Times New Roman" w:cs="Times New Roman"/>
+        </w:rPr>
+      </w:pPr>
+    </w:p>
+    <w:p>
+      <w:pPr>
+        <w:pStyle w:val="Prrafodelista"/>
+        <w:jc w:val="both"/>
+        <w:rPr>
+          <w:rFonts w:ascii="Times New Roman" w:hAnsi="Times New Roman" w:cs="Times New Roman"/>
+          <w:b/>
+        </w:rPr>
+      </w:pPr>
+      <w:r>
+        <w:rPr>
+          <w:rFonts w:ascii="Times New Roman" w:hAnsi="Times New Roman" w:cs="Times New Roman"/>
+          <w:b/>
+        </w:rPr>
+        <w:t>Referencias</w:t>
+      </w:r>
+    </w:p>
+    <w:p>
+      <w:pPr>
+        <w:pStyle w:val="Prrafodelista"/>
+        <w:jc w:val="both"/>
+        <w:rPr>
+          <w:rFonts w:ascii="Times New Roman" w:hAnsi="Times New Roman" w:cs="Times New Roman"/>
+          <w:b/>
+        </w:rPr>
+      </w:pPr>
+    </w:p>
+    <w:p>
+      <w:pPr>
+        <w:pStyle w:val="Prrafodelista"/>
+        <w:jc w:val="both"/>
+        <w:rPr>
+          <w:rFonts w:ascii="Times New Roman" w:hAnsi="Times New Roman" w:cs="Times New Roman"/>
+          <w:b/>
+        </w:rPr>
+      </w:pPr>
+      <w:r>
+        <w:rPr>
+          <w:rFonts w:ascii="Times New Roman" w:hAnsi="Times New Roman" w:cs="Times New Roman"/>
+          <w:b/>
+        </w:rPr>
+        <w:t>Link de ejemplo de las partes de un plan de investigación:</w:t>
+      </w:r>
+    </w:p>
+    <w:p>
+      <w:pPr>
+        <w:pStyle w:val="Prrafodelista"/>
+        <w:jc w:val="both"/>
+        <w:rPr>
+          <w:rFonts w:ascii="Times New Roman" w:hAnsi="Times New Roman" w:cs="Times New Roman"/>
+          <w:b/>
+        </w:rPr>
+      </w:pPr>
+      <w:hyperlink r:id="rId5" w:history="1">
+        <w:r>
+          <w:rPr>
+            <w:rStyle w:val="Hipervnculo"/>
+            <w:rFonts w:ascii="Times New Roman" w:hAnsi="Times New Roman" w:cs="Times New Roman"/>
+            <w:b/>
+          </w:rPr>
+          <w:t>https://www.upf.edu/documents/4067287/8147012/PlaRecercaES.pdf/c3f45cc2-463a-c9f4-004d-1223b19fed0b</w:t>
+        </w:r>
+      </w:hyperlink>
+    </w:p>
+    <w:p>
+      <w:pPr>
+        <w:pStyle w:val="Prrafodelista"/>
+        <w:jc w:val="both"/>
+        <w:rPr>
+          <w:rFonts w:ascii="Times New Roman" w:hAnsi="Times New Roman" w:cs="Times New Roman"/>
+          <w:b/>
+        </w:rPr>
+      </w:pPr>
+    </w:p>
+    <w:p>
+      <w:pPr>
+        <w:pStyle w:val="Prrafodelista"/>
+        <w:jc w:val="both"/>
+        <w:rPr>
+          <w:rStyle w:val="referencelistitem"/>
+        </w:rPr>
+      </w:pPr>
+      <w:r>
+        <w:rPr>
+          <w:rStyle w:val="referencelistitem"/>
+        </w:rPr>
+        <w:t xml:space="preserve">Guerra, C. (2017, 12 octubre). Obtención de Requerimientos. Técnicas y Estrategia. Recuperado 27 febrero, 2019, de </w:t>
+      </w:r>
+      <w:hyperlink r:id="rId6" w:history="1">
+        <w:r>
+          <w:rPr>
+            <w:rStyle w:val="Hipervnculo"/>
+          </w:rPr>
+          <w:t>https://sg.com.mx/revista/17/obtencion-requerimientos-tecnicas-y-estrategia</w:t>
+        </w:r>
+      </w:hyperlink>
+    </w:p>
+    <w:p>
+      <w:pPr>
+        <w:pStyle w:val="Prrafodelista"/>
+        <w:jc w:val="both"/>
+        <w:rPr>
+          <w:rStyle w:val="referencelistitem"/>
+        </w:rPr>
+      </w:pPr>
+    </w:p>
+    <w:p>
+      <w:pPr>
+        <w:pStyle w:val="Prrafodelista"/>
+        <w:jc w:val="both"/>
+        <w:rPr>
+          <w:rFonts w:ascii="Times New Roman" w:hAnsi="Times New Roman" w:cs="Times New Roman"/>
+          <w:b/>
+        </w:rPr>
+      </w:pPr>
+      <w:r>
+        <w:rPr>
+          <w:rStyle w:val="referencelistitem"/>
+        </w:rPr>
+        <w:t>ZAPATA, C. M. (2008, 3 noviembre). UN MODELO DE DIÁLOGO PARA LA EDUCCIÓN DE REQUISITOS DE SOFTWARE. Recuperado 27 febrero, 2019, de http://www.scielo.org.co/pdf/dyna/v77n164/a21v77n164.pdf</w:t>
+      </w:r>
+      <w:bookmarkStart w:id="0" w:name="_GoBack"/>
+      <w:bookmarkEnd w:id="0"/>
     </w:p>
     <w:sectPr>
       <w:pgSz w:w="12240" w:h="15840"/>
@@ -745,8 +1229,210 @@
 </file>
 
 <file path=word/numbering.xml><?xml version="1.0" encoding="utf-8"?>
-<w:numbering xmlns:wpc="http://schemas.microsoft.com/office/word/2010/wordprocessingCanvas" xmlns:cx="http://schemas.microsoft.com/office/drawing/2014/chartex" xmlns:cx1="http://schemas.microsoft.com/office/drawing/2015/9/8/chartex" xmlns:cx2="http://schemas.microsoft.com/office/drawing/2015/10/21/chartex" xmlns:cx3="http://schemas.microsoft.com/office/drawing/2016/5/9/chartex" xmlns:cx4="http://schemas.microsoft.com/office/drawing/2016/5/10/chartex" xmlns:cx5="http://schemas.microsoft.com/office/drawing/2016/5/11/chartex" xmlns:cx6="http://schemas.microsoft.com/office/drawing/2016/5/12/chartex" xmlns:cx7="http://schemas.microsoft.com/office/drawing/2016/5/13/chartex" xmlns:cx8="http://schemas.microsoft.com/office/drawing/2016/5/14/chartex" xmlns:mc="http://schemas.openxmlformats.org/markup-compatibility/2006" xmlns:aink="http://schemas.microsoft.com/office/drawing/2016/ink" xmlns:am3d="http://schemas.microsoft.com/office/drawing/2017/model3d" xmlns:o="urn:schemas-microsoft-com:office:office" xmlns:r="http://schemas.openxmlformats.org/officeDocument/2006/relationships" xmlns:m="http://schemas.openxmlformats.org/officeDocument/2006/math" xmlns:v="urn:schemas-microsoft-com:vml" xmlns:wp14="http://schemas.microsoft.com/office/word/2010/wordprocessingDrawing" xmlns:wp="http://schemas.openxmlformats.org/drawingml/2006/wordprocessingDrawing" xmlns:w10="urn:schemas-microsoft-com:office:word" xmlns:w="http://schemas.openxmlformats.org/wordprocessingml/2006/main" xmlns:w14="http://schemas.microsoft.com/office/word/2010/wordml" xmlns:w15="http://schemas.microsoft.com/office/word/2012/wordml" xmlns:w16cid="http://schemas.microsoft.com/office/word/2016/wordml/cid" xmlns:w16se="http://schemas.microsoft.com/office/word/2015/wordml/symex" xmlns:wpg="http://schemas.microsoft.com/office/word/2010/wordprocessingGroup" xmlns:wpi="http://schemas.microsoft.com/office/word/2010/wordprocessingInk" xmlns:wne="http://schemas.microsoft.com/office/word/2006/wordml" xmlns:wps="http://schemas.microsoft.com/office/word/2010/wordprocessingShape" mc:Ignorable="w14 w15 w16se w16cid wp14">
+<w:numbering xmlns:wpc="http://schemas.microsoft.com/office/word/2010/wordprocessingCanvas" xmlns:cx="http://schemas.microsoft.com/office/drawing/2014/chartex" xmlns:mc="http://schemas.openxmlformats.org/markup-compatibility/2006" xmlns:o="urn:schemas-microsoft-com:office:office" xmlns:r="http://schemas.openxmlformats.org/officeDocument/2006/relationships" xmlns:m="http://schemas.openxmlformats.org/officeDocument/2006/math" xmlns:v="urn:schemas-microsoft-com:vml" xmlns:wp14="http://schemas.microsoft.com/office/word/2010/wordprocessingDrawing" xmlns:wp="http://schemas.openxmlformats.org/drawingml/2006/wordprocessingDrawing" xmlns:w10="urn:schemas-microsoft-com:office:word" xmlns:w="http://schemas.openxmlformats.org/wordprocessingml/2006/main" xmlns:w14="http://schemas.microsoft.com/office/word/2010/wordml" xmlns:w15="http://schemas.microsoft.com/office/word/2012/wordml" xmlns:w16se="http://schemas.microsoft.com/office/word/2015/wordml/symex" xmlns:wpg="http://schemas.microsoft.com/office/word/2010/wordprocessingGroup" xmlns:wpi="http://schemas.microsoft.com/office/word/2010/wordprocessingInk" xmlns:wne="http://schemas.microsoft.com/office/word/2006/wordml" xmlns:wps="http://schemas.microsoft.com/office/word/2010/wordprocessingShape" mc:Ignorable="w14 w15 w16se wp14">
   <w:abstractNum w:abstractNumId="0" w15:restartNumberingAfterBreak="0">
+    <w:nsid w:val="14070214"/>
+    <w:multiLevelType w:val="hybridMultilevel"/>
+    <w:tmpl w:val="C8B8D750"/>
+    <w:lvl w:ilvl="0" w:tplc="657247D2">
+      <w:start w:val="2"/>
+      <w:numFmt w:val="decimal"/>
+      <w:lvlText w:val="%1"/>
+      <w:lvlJc w:val="left"/>
+      <w:pPr>
+        <w:ind w:left="1068" w:hanging="360"/>
+      </w:pPr>
+      <w:rPr>
+        <w:rFonts w:hint="default"/>
+      </w:rPr>
+    </w:lvl>
+    <w:lvl w:ilvl="1" w:tplc="080A0019" w:tentative="1">
+      <w:start w:val="1"/>
+      <w:numFmt w:val="lowerLetter"/>
+      <w:lvlText w:val="%2."/>
+      <w:lvlJc w:val="left"/>
+      <w:pPr>
+        <w:ind w:left="1788" w:hanging="360"/>
+      </w:pPr>
+    </w:lvl>
+    <w:lvl w:ilvl="2" w:tplc="080A001B" w:tentative="1">
+      <w:start w:val="1"/>
+      <w:numFmt w:val="lowerRoman"/>
+      <w:lvlText w:val="%3."/>
+      <w:lvlJc w:val="right"/>
+      <w:pPr>
+        <w:ind w:left="2508" w:hanging="180"/>
+      </w:pPr>
+    </w:lvl>
+    <w:lvl w:ilvl="3" w:tplc="080A000F" w:tentative="1">
+      <w:start w:val="1"/>
+      <w:numFmt w:val="decimal"/>
+      <w:lvlText w:val="%4."/>
+      <w:lvlJc w:val="left"/>
+      <w:pPr>
+        <w:ind w:left="3228" w:hanging="360"/>
+      </w:pPr>
+    </w:lvl>
+    <w:lvl w:ilvl="4" w:tplc="080A0019" w:tentative="1">
+      <w:start w:val="1"/>
+      <w:numFmt w:val="lowerLetter"/>
+      <w:lvlText w:val="%5."/>
+      <w:lvlJc w:val="left"/>
+      <w:pPr>
+        <w:ind w:left="3948" w:hanging="360"/>
+      </w:pPr>
+    </w:lvl>
+    <w:lvl w:ilvl="5" w:tplc="080A001B" w:tentative="1">
+      <w:start w:val="1"/>
+      <w:numFmt w:val="lowerRoman"/>
+      <w:lvlText w:val="%6."/>
+      <w:lvlJc w:val="right"/>
+      <w:pPr>
+        <w:ind w:left="4668" w:hanging="180"/>
+      </w:pPr>
+    </w:lvl>
+    <w:lvl w:ilvl="6" w:tplc="080A000F" w:tentative="1">
+      <w:start w:val="1"/>
+      <w:numFmt w:val="decimal"/>
+      <w:lvlText w:val="%7."/>
+      <w:lvlJc w:val="left"/>
+      <w:pPr>
+        <w:ind w:left="5388" w:hanging="360"/>
+      </w:pPr>
+    </w:lvl>
+    <w:lvl w:ilvl="7" w:tplc="080A0019" w:tentative="1">
+      <w:start w:val="1"/>
+      <w:numFmt w:val="lowerLetter"/>
+      <w:lvlText w:val="%8."/>
+      <w:lvlJc w:val="left"/>
+      <w:pPr>
+        <w:ind w:left="6108" w:hanging="360"/>
+      </w:pPr>
+    </w:lvl>
+    <w:lvl w:ilvl="8" w:tplc="080A001B" w:tentative="1">
+      <w:start w:val="1"/>
+      <w:numFmt w:val="lowerRoman"/>
+      <w:lvlText w:val="%9."/>
+      <w:lvlJc w:val="right"/>
+      <w:pPr>
+        <w:ind w:left="6828" w:hanging="180"/>
+      </w:pPr>
+    </w:lvl>
+  </w:abstractNum>
+  <w:abstractNum w:abstractNumId="1" w15:restartNumberingAfterBreak="0">
+    <w:nsid w:val="29E85FAE"/>
+    <w:multiLevelType w:val="hybridMultilevel"/>
+    <w:tmpl w:val="C6DA4A0E"/>
+    <w:lvl w:ilvl="0" w:tplc="080A0001">
+      <w:start w:val="1"/>
+      <w:numFmt w:val="bullet"/>
+      <w:lvlText w:val=""/>
+      <w:lvlJc w:val="left"/>
+      <w:pPr>
+        <w:ind w:left="1800" w:hanging="360"/>
+      </w:pPr>
+      <w:rPr>
+        <w:rFonts w:ascii="Symbol" w:hAnsi="Symbol" w:hint="default"/>
+      </w:rPr>
+    </w:lvl>
+    <w:lvl w:ilvl="1" w:tplc="080A0003" w:tentative="1">
+      <w:start w:val="1"/>
+      <w:numFmt w:val="bullet"/>
+      <w:lvlText w:val="o"/>
+      <w:lvlJc w:val="left"/>
+      <w:pPr>
+        <w:ind w:left="2520" w:hanging="360"/>
+      </w:pPr>
+      <w:rPr>
+        <w:rFonts w:ascii="Courier New" w:hAnsi="Courier New" w:cs="Courier New" w:hint="default"/>
+      </w:rPr>
+    </w:lvl>
+    <w:lvl w:ilvl="2" w:tplc="080A0005" w:tentative="1">
+      <w:start w:val="1"/>
+      <w:numFmt w:val="bullet"/>
+      <w:lvlText w:val=""/>
+      <w:lvlJc w:val="left"/>
+      <w:pPr>
+        <w:ind w:left="3240" w:hanging="360"/>
+      </w:pPr>
+      <w:rPr>
+        <w:rFonts w:ascii="Wingdings" w:hAnsi="Wingdings" w:hint="default"/>
+      </w:rPr>
+    </w:lvl>
+    <w:lvl w:ilvl="3" w:tplc="080A0001" w:tentative="1">
+      <w:start w:val="1"/>
+      <w:numFmt w:val="bullet"/>
+      <w:lvlText w:val=""/>
+      <w:lvlJc w:val="left"/>
+      <w:pPr>
+        <w:ind w:left="3960" w:hanging="360"/>
+      </w:pPr>
+      <w:rPr>
+        <w:rFonts w:ascii="Symbol" w:hAnsi="Symbol" w:hint="default"/>
+      </w:rPr>
+    </w:lvl>
+    <w:lvl w:ilvl="4" w:tplc="080A0003" w:tentative="1">
+      <w:start w:val="1"/>
+      <w:numFmt w:val="bullet"/>
+      <w:lvlText w:val="o"/>
+      <w:lvlJc w:val="left"/>
+      <w:pPr>
+        <w:ind w:left="4680" w:hanging="360"/>
+      </w:pPr>
+      <w:rPr>
+        <w:rFonts w:ascii="Courier New" w:hAnsi="Courier New" w:cs="Courier New" w:hint="default"/>
+      </w:rPr>
+    </w:lvl>
+    <w:lvl w:ilvl="5" w:tplc="080A0005" w:tentative="1">
+      <w:start w:val="1"/>
+      <w:numFmt w:val="bullet"/>
+      <w:lvlText w:val=""/>
+      <w:lvlJc w:val="left"/>
+      <w:pPr>
+        <w:ind w:left="5400" w:hanging="360"/>
+      </w:pPr>
+      <w:rPr>
+        <w:rFonts w:ascii="Wingdings" w:hAnsi="Wingdings" w:hint="default"/>
+      </w:rPr>
+    </w:lvl>
+    <w:lvl w:ilvl="6" w:tplc="080A0001" w:tentative="1">
+      <w:start w:val="1"/>
+      <w:numFmt w:val="bullet"/>
+      <w:lvlText w:val=""/>
+      <w:lvlJc w:val="left"/>
+      <w:pPr>
+        <w:ind w:left="6120" w:hanging="360"/>
+      </w:pPr>
+      <w:rPr>
+        <w:rFonts w:ascii="Symbol" w:hAnsi="Symbol" w:hint="default"/>
+      </w:rPr>
+    </w:lvl>
+    <w:lvl w:ilvl="7" w:tplc="080A0003" w:tentative="1">
+      <w:start w:val="1"/>
+      <w:numFmt w:val="bullet"/>
+      <w:lvlText w:val="o"/>
+      <w:lvlJc w:val="left"/>
+      <w:pPr>
+        <w:ind w:left="6840" w:hanging="360"/>
+      </w:pPr>
+      <w:rPr>
+        <w:rFonts w:ascii="Courier New" w:hAnsi="Courier New" w:cs="Courier New" w:hint="default"/>
+      </w:rPr>
+    </w:lvl>
+    <w:lvl w:ilvl="8" w:tplc="080A0005" w:tentative="1">
+      <w:start w:val="1"/>
+      <w:numFmt w:val="bullet"/>
+      <w:lvlText w:val=""/>
+      <w:lvlJc w:val="left"/>
+      <w:pPr>
+        <w:ind w:left="7560" w:hanging="360"/>
+      </w:pPr>
+      <w:rPr>
+        <w:rFonts w:ascii="Wingdings" w:hAnsi="Wingdings" w:hint="default"/>
+      </w:rPr>
+    </w:lvl>
+  </w:abstractNum>
+  <w:abstractNum w:abstractNumId="2" w15:restartNumberingAfterBreak="0">
     <w:nsid w:val="7F135F29"/>
     <w:multiLevelType w:val="multilevel"/>
     <w:tmpl w:val="7F34689C"/>
@@ -865,13 +1551,19 @@
     </w:lvl>
   </w:abstractNum>
   <w:num w:numId="1">
+    <w:abstractNumId w:val="2"/>
+  </w:num>
+  <w:num w:numId="2">
+    <w:abstractNumId w:val="1"/>
+  </w:num>
+  <w:num w:numId="3">
     <w:abstractNumId w:val="0"/>
   </w:num>
 </w:numbering>
 </file>
 
 <file path=word/styles.xml><?xml version="1.0" encoding="utf-8"?>
-<w:styles xmlns:mc="http://schemas.openxmlformats.org/markup-compatibility/2006" xmlns:r="http://schemas.openxmlformats.org/officeDocument/2006/relationships" xmlns:w="http://schemas.openxmlformats.org/wordprocessingml/2006/main" xmlns:w14="http://schemas.microsoft.com/office/word/2010/wordml" xmlns:w15="http://schemas.microsoft.com/office/word/2012/wordml" xmlns:w16cid="http://schemas.microsoft.com/office/word/2016/wordml/cid" xmlns:w16se="http://schemas.microsoft.com/office/word/2015/wordml/symex" mc:Ignorable="w14 w15 w16se w16cid">
+<w:styles xmlns:mc="http://schemas.openxmlformats.org/markup-compatibility/2006" xmlns:r="http://schemas.openxmlformats.org/officeDocument/2006/relationships" xmlns:w="http://schemas.openxmlformats.org/wordprocessingml/2006/main" xmlns:w14="http://schemas.microsoft.com/office/word/2010/wordml" xmlns:w15="http://schemas.microsoft.com/office/word/2012/wordml" xmlns:w16se="http://schemas.microsoft.com/office/word/2015/wordml/symex" mc:Ignorable="w14 w15 w16se">
   <w:docDefaults>
     <w:rPrDefault>
       <w:rPr>
@@ -887,7 +1579,7 @@
       </w:pPr>
     </w:pPrDefault>
   </w:docDefaults>
-  <w:latentStyles w:defLockedState="0" w:defUIPriority="99" w:defSemiHidden="0" w:defUnhideWhenUsed="0" w:defQFormat="0" w:count="375">
+  <w:latentStyles w:defLockedState="0" w:defUIPriority="99" w:defSemiHidden="0" w:defUnhideWhenUsed="0" w:defQFormat="0" w:count="371">
     <w:lsdException w:name="Normal" w:uiPriority="0" w:qFormat="1"/>
     <w:lsdException w:name="heading 1" w:uiPriority="9" w:qFormat="1"/>
     <w:lsdException w:name="heading 2" w:semiHidden="1" w:uiPriority="9" w:unhideWhenUsed="1" w:qFormat="1"/>
@@ -993,6 +1685,7 @@
     <w:lsdException w:name="HTML Sample" w:semiHidden="1" w:unhideWhenUsed="1"/>
     <w:lsdException w:name="HTML Typewriter" w:semiHidden="1" w:unhideWhenUsed="1"/>
     <w:lsdException w:name="HTML Variable" w:semiHidden="1" w:unhideWhenUsed="1"/>
+    <w:lsdException w:name="Normal Table" w:semiHidden="1" w:unhideWhenUsed="1"/>
     <w:lsdException w:name="annotation subject" w:semiHidden="1" w:unhideWhenUsed="1"/>
     <w:lsdException w:name="No List" w:semiHidden="1" w:unhideWhenUsed="1"/>
     <w:lsdException w:name="Outline List 1" w:semiHidden="1" w:unhideWhenUsed="1"/>
@@ -1036,8 +1729,10 @@
     <w:lsdException w:name="Table Elegant" w:semiHidden="1" w:unhideWhenUsed="1"/>
     <w:lsdException w:name="Table Professional" w:semiHidden="1" w:unhideWhenUsed="1"/>
     <w:lsdException w:name="Table Subtle 1" w:semiHidden="1" w:unhideWhenUsed="1"/>
+    <w:lsdException w:name="Table Subtle 2" w:semiHidden="1" w:unhideWhenUsed="1"/>
     <w:lsdException w:name="Table Web 1" w:semiHidden="1" w:unhideWhenUsed="1"/>
     <w:lsdException w:name="Table Web 2" w:semiHidden="1" w:unhideWhenUsed="1"/>
+    <w:lsdException w:name="Table Web 3" w:semiHidden="1" w:unhideWhenUsed="1"/>
     <w:lsdException w:name="Balloon Text" w:semiHidden="1" w:unhideWhenUsed="1"/>
     <w:lsdException w:name="Table Grid" w:uiPriority="39"/>
     <w:lsdException w:name="Table Theme" w:semiHidden="1" w:unhideWhenUsed="1"/>
@@ -1256,10 +1951,6 @@
     <w:lsdException w:name="List Table 5 Dark Accent 6" w:uiPriority="50"/>
     <w:lsdException w:name="List Table 6 Colorful Accent 6" w:uiPriority="51"/>
     <w:lsdException w:name="List Table 7 Colorful Accent 6" w:uiPriority="52"/>
-    <w:lsdException w:name="Mention" w:semiHidden="1" w:unhideWhenUsed="1"/>
-    <w:lsdException w:name="Smart Hyperlink" w:semiHidden="1" w:unhideWhenUsed="1"/>
-    <w:lsdException w:name="Hashtag" w:semiHidden="1" w:unhideWhenUsed="1"/>
-    <w:lsdException w:name="Unresolved Mention" w:semiHidden="1" w:unhideWhenUsed="1"/>
   </w:latentStyles>
   <w:style w:type="paragraph" w:default="1" w:styleId="Normal">
     <w:name w:val="Normal"/>
@@ -1321,6 +2012,22 @@
         <w:insideV w:val="single" w:sz="4" w:space="0" w:color="auto"/>
       </w:tblBorders>
     </w:tblPr>
+  </w:style>
+  <w:style w:type="character" w:styleId="Hipervnculo">
+    <w:name w:val="Hyperlink"/>
+    <w:basedOn w:val="Fuentedeprrafopredeter"/>
+    <w:uiPriority w:val="99"/>
+    <w:unhideWhenUsed/>
+    <w:rsid w:val="00C70692"/>
+    <w:rPr>
+      <w:color w:val="0563C1" w:themeColor="hyperlink"/>
+      <w:u w:val="single"/>
+    </w:rPr>
+  </w:style>
+  <w:style w:type="character" w:customStyle="1" w:styleId="referencelistitem">
+    <w:name w:val="referencelistitem"/>
+    <w:basedOn w:val="Fuentedeprrafopredeter"/>
+    <w:rsid w:val="008130B5"/>
   </w:style>
 </w:styles>
 </file>

</xml_diff>